<commit_message>
SearchAndComment - Added support for commenting when the search term spans multiple runs
</commit_message>
<xml_diff>
--- a/src/SearchAndCommentText/sample.docx
+++ b/src/SearchAndCommentText/sample.docx
@@ -7,7 +7,14 @@
         <w:t xml:space="preserve">Let’s use </w:t>
       </w:r>
       <w:r>
-        <w:t>Online Video</w:t>
+        <w:rPr>
+          <w:b/>
+          <w:bCs/>
+        </w:rPr>
+        <w:t>Online</w:t>
+      </w:r>
+      <w:r>
+        <w:t xml:space="preserve"> Video</w:t>
       </w:r>
       <w:r>
         <w:t xml:space="preserve"> to create a game changing application.</w:t>

</xml_diff>